<commit_message>
Atualiza relatório técnico final (DOCX e PDF)
</commit_message>
<xml_diff>
--- a/RELATÓRIO_TC4_FIAP_GRUPO_83.docx
+++ b/RELATÓRIO_TC4_FIAP_GRUPO_83.docx
@@ -417,6 +417,21 @@
         </w:rPr>
         <w:t xml:space="preserve"> </w:t>
       </w:r>
+      <w:hyperlink r:id="rId8" w:history="1">
+        <w:r>
+          <w:rPr>
+            <w:rStyle w:val="Hyperlink"/>
+            <w:spacing w:val="-11"/>
+          </w:rPr>
+          <w:t>https://github.com/araujofran/tech-challenge-fase4-video-analysis</w:t>
+        </w:r>
+      </w:hyperlink>
+      <w:r>
+        <w:rPr>
+          <w:spacing w:val="-11"/>
+        </w:rPr>
+        <w:t xml:space="preserve"> </w:t>
+      </w:r>
     </w:p>
     <w:p>
       <w:pPr>
@@ -430,7 +445,7 @@
       <w:r>
         <w:tab/>
       </w:r>
-      <w:hyperlink r:id="rId8" w:history="1">
+      <w:hyperlink r:id="rId9" w:history="1">
         <w:r>
           <w:rPr>
             <w:rStyle w:val="Hyperlink"/>
@@ -523,7 +538,7 @@
           <w:sz w:val="24"/>
         </w:rPr>
         <w:sectPr>
-          <w:footerReference w:type="default" r:id="rId9"/>
+          <w:footerReference w:type="default" r:id="rId10"/>
           <w:type w:val="continuous"/>
           <w:pgSz w:w="12240" w:h="15840"/>
           <w:pgMar w:top="1380" w:right="1080" w:bottom="1060" w:left="1440" w:header="0" w:footer="878" w:gutter="0"/>
@@ -5520,27 +5535,7 @@
           <w:szCs w:val="24"/>
           <w:lang w:val="pt-BR" w:eastAsia="pt-BR"/>
         </w:rPr>
-        <w:t xml:space="preserve">- </w:t>
-      </w:r>
-      <w:proofErr w:type="gramStart"/>
-      <w:r>
-        <w:rPr>
-          <w:rFonts w:ascii="Arial" w:hAnsi="Arial" w:cs="Arial"/>
-          <w:sz w:val="24"/>
-          <w:szCs w:val="24"/>
-          <w:lang w:val="pt-BR" w:eastAsia="pt-BR"/>
-        </w:rPr>
-        <w:t>neutral</w:t>
-      </w:r>
-      <w:proofErr w:type="gramEnd"/>
-      <w:r>
-        <w:rPr>
-          <w:rFonts w:ascii="Arial" w:hAnsi="Arial" w:cs="Arial"/>
-          <w:sz w:val="24"/>
-          <w:szCs w:val="24"/>
-          <w:lang w:val="pt-BR" w:eastAsia="pt-BR"/>
-        </w:rPr>
-        <w:t>: 1963</w:t>
+        <w:t>- neutral: 1963</w:t>
       </w:r>
     </w:p>
     <w:p>
@@ -5567,7 +5562,6 @@
         <w:t xml:space="preserve">- </w:t>
       </w:r>
       <w:proofErr w:type="spellStart"/>
-      <w:proofErr w:type="gramStart"/>
       <w:r>
         <w:rPr>
           <w:rFonts w:ascii="Arial" w:hAnsi="Arial" w:cs="Arial"/>
@@ -5578,7 +5572,6 @@
         <w:t>sad</w:t>
       </w:r>
       <w:proofErr w:type="spellEnd"/>
-      <w:proofErr w:type="gramEnd"/>
       <w:r>
         <w:rPr>
           <w:rFonts w:ascii="Arial" w:hAnsi="Arial" w:cs="Arial"/>
@@ -5613,7 +5606,6 @@
         <w:t xml:space="preserve">- </w:t>
       </w:r>
       <w:proofErr w:type="spellStart"/>
-      <w:proofErr w:type="gramStart"/>
       <w:r>
         <w:rPr>
           <w:rFonts w:ascii="Arial" w:hAnsi="Arial" w:cs="Arial"/>
@@ -5624,7 +5616,6 @@
         <w:t>happy</w:t>
       </w:r>
       <w:proofErr w:type="spellEnd"/>
-      <w:proofErr w:type="gramEnd"/>
       <w:r>
         <w:rPr>
           <w:rFonts w:ascii="Arial" w:hAnsi="Arial" w:cs="Arial"/>
@@ -5659,7 +5650,6 @@
         <w:t xml:space="preserve">- </w:t>
       </w:r>
       <w:proofErr w:type="spellStart"/>
-      <w:proofErr w:type="gramStart"/>
       <w:r>
         <w:rPr>
           <w:rFonts w:ascii="Arial" w:hAnsi="Arial" w:cs="Arial"/>
@@ -5670,7 +5660,6 @@
         <w:t>surprise</w:t>
       </w:r>
       <w:proofErr w:type="spellEnd"/>
-      <w:proofErr w:type="gramEnd"/>
       <w:r>
         <w:rPr>
           <w:rFonts w:ascii="Arial" w:hAnsi="Arial" w:cs="Arial"/>
@@ -5705,7 +5694,6 @@
         <w:t xml:space="preserve">- </w:t>
       </w:r>
       <w:proofErr w:type="spellStart"/>
-      <w:proofErr w:type="gramStart"/>
       <w:r>
         <w:rPr>
           <w:rFonts w:ascii="Arial" w:hAnsi="Arial" w:cs="Arial"/>
@@ -5716,7 +5704,6 @@
         <w:t>angry</w:t>
       </w:r>
       <w:proofErr w:type="spellEnd"/>
-      <w:proofErr w:type="gramEnd"/>
       <w:r>
         <w:rPr>
           <w:rFonts w:ascii="Arial" w:hAnsi="Arial" w:cs="Arial"/>
@@ -5787,27 +5774,7 @@
           <w:szCs w:val="24"/>
           <w:lang w:val="pt-BR" w:eastAsia="pt-BR"/>
         </w:rPr>
-        <w:t xml:space="preserve">- </w:t>
-      </w:r>
-      <w:proofErr w:type="gramStart"/>
-      <w:r>
-        <w:rPr>
-          <w:rFonts w:ascii="Arial" w:hAnsi="Arial" w:cs="Arial"/>
-          <w:sz w:val="24"/>
-          <w:szCs w:val="24"/>
-          <w:lang w:val="pt-BR" w:eastAsia="pt-BR"/>
-        </w:rPr>
-        <w:t>parado</w:t>
-      </w:r>
-      <w:proofErr w:type="gramEnd"/>
-      <w:r>
-        <w:rPr>
-          <w:rFonts w:ascii="Arial" w:hAnsi="Arial" w:cs="Arial"/>
-          <w:sz w:val="24"/>
-          <w:szCs w:val="24"/>
-          <w:lang w:val="pt-BR" w:eastAsia="pt-BR"/>
-        </w:rPr>
-        <w:t>: 2218</w:t>
+        <w:t>- parado: 2218</w:t>
       </w:r>
     </w:p>
     <w:p>
@@ -5831,27 +5798,7 @@
           <w:szCs w:val="24"/>
           <w:lang w:val="pt-BR" w:eastAsia="pt-BR"/>
         </w:rPr>
-        <w:t xml:space="preserve">- </w:t>
-      </w:r>
-      <w:proofErr w:type="gramStart"/>
-      <w:r>
-        <w:rPr>
-          <w:rFonts w:ascii="Arial" w:hAnsi="Arial" w:cs="Arial"/>
-          <w:sz w:val="24"/>
-          <w:szCs w:val="24"/>
-          <w:lang w:val="pt-BR" w:eastAsia="pt-BR"/>
-        </w:rPr>
-        <w:t>movimento</w:t>
-      </w:r>
-      <w:proofErr w:type="gramEnd"/>
-      <w:r>
-        <w:rPr>
-          <w:rFonts w:ascii="Arial" w:hAnsi="Arial" w:cs="Arial"/>
-          <w:sz w:val="24"/>
-          <w:szCs w:val="24"/>
-          <w:lang w:val="pt-BR" w:eastAsia="pt-BR"/>
-        </w:rPr>
-        <w:t xml:space="preserve"> leve: 706</w:t>
+        <w:t>- movimento leve: 706</w:t>
       </w:r>
     </w:p>
     <w:p>
@@ -5875,27 +5822,7 @@
           <w:szCs w:val="24"/>
           <w:lang w:val="pt-BR" w:eastAsia="pt-BR"/>
         </w:rPr>
-        <w:t xml:space="preserve">- </w:t>
-      </w:r>
-      <w:proofErr w:type="gramStart"/>
-      <w:r>
-        <w:rPr>
-          <w:rFonts w:ascii="Arial" w:hAnsi="Arial" w:cs="Arial"/>
-          <w:sz w:val="24"/>
-          <w:szCs w:val="24"/>
-          <w:lang w:val="pt-BR" w:eastAsia="pt-BR"/>
-        </w:rPr>
-        <w:t>movimento</w:t>
-      </w:r>
-      <w:proofErr w:type="gramEnd"/>
-      <w:r>
-        <w:rPr>
-          <w:rFonts w:ascii="Arial" w:hAnsi="Arial" w:cs="Arial"/>
-          <w:sz w:val="24"/>
-          <w:szCs w:val="24"/>
-          <w:lang w:val="pt-BR" w:eastAsia="pt-BR"/>
-        </w:rPr>
-        <w:t xml:space="preserve"> brusco: 95</w:t>
+        <w:t>- movimento brusco: 95</w:t>
       </w:r>
     </w:p>
     <w:p>
@@ -6061,6 +5988,20 @@
         </w:rPr>
         <w:t xml:space="preserve"> </w:t>
       </w:r>
+      <w:hyperlink r:id="rId11" w:history="1">
+        <w:r>
+          <w:rPr>
+            <w:rStyle w:val="Hyperlink"/>
+            <w:rFonts w:ascii="Arial" w:hAnsi="Arial" w:cs="Arial"/>
+            <w:i/>
+            <w:iCs/>
+            <w:sz w:val="24"/>
+            <w:szCs w:val="24"/>
+            <w:lang w:val="pt-BR" w:eastAsia="pt-BR"/>
+          </w:rPr>
+          <w:t>https://github.com/araujofran/tech-challenge-fase4-video-analysis</w:t>
+        </w:r>
+      </w:hyperlink>
       <w:r>
         <w:rPr>
           <w:rFonts w:ascii="Arial" w:hAnsi="Arial" w:cs="Arial"/>
@@ -6070,7 +6011,7 @@
           <w:szCs w:val="24"/>
           <w:lang w:val="pt-BR" w:eastAsia="pt-BR"/>
         </w:rPr>
-        <w:t>(inserir link)</w:t>
+        <w:t xml:space="preserve"> </w:t>
       </w:r>
     </w:p>
     <w:p>
@@ -6110,7 +6051,7 @@
         </w:rPr>
         <w:t xml:space="preserve"> </w:t>
       </w:r>
-      <w:hyperlink r:id="rId10" w:history="1">
+      <w:hyperlink r:id="rId12" w:history="1">
         <w:r>
           <w:rPr>
             <w:rStyle w:val="Hyperlink"/>

</xml_diff>